<commit_message>
describe current limitations in readme
</commit_message>
<xml_diff>
--- a/actions_catalog.docx
+++ b/actions_catalog.docx
@@ -14378,8 +14378,29 @@
                 <w:rFonts w:ascii="Courier" w:hAnsi="Courier"/>
                 <w:sz w:val="18"/>
                 <w:szCs w:val="18"/>
-              </w:rPr>
-            </w:pPr>
+                <w:lang w:val="en-US"/>
+              </w:rPr>
+            </w:pPr>
+            <w:proofErr w:type="spellStart"/>
+            <w:r>
+              <w:rPr>
+                <w:rFonts w:ascii="Courier" w:hAnsi="Courier"/>
+                <w:sz w:val="18"/>
+                <w:szCs w:val="18"/>
+                <w:lang w:val="en-US"/>
+              </w:rPr>
+              <w:t>teamID</w:t>
+            </w:r>
+            <w:proofErr w:type="spellEnd"/>
+            <w:r>
+              <w:rPr>
+                <w:rFonts w:ascii="Courier" w:hAnsi="Courier"/>
+                <w:sz w:val="18"/>
+                <w:szCs w:val="18"/>
+                <w:lang w:val="en-US"/>
+              </w:rPr>
+              <w:t xml:space="preserve"> shows None or a single team ID, even when multiple teams are selected</w:t>
+            </w:r>
           </w:p>
         </w:tc>
         <w:tc>
@@ -14490,7 +14511,7 @@
                 <w:szCs w:val="18"/>
                 <w:lang w:val="de-DE"/>
               </w:rPr>
-              <w:t>y</w:t>
+              <w:t>n</w:t>
             </w:r>
           </w:p>
         </w:tc>
@@ -15780,6 +15801,7 @@
                 <w:sz w:val="18"/>
                 <w:szCs w:val="18"/>
               </w:rPr>
+              <w:lastRenderedPageBreak/>
               <w:t xml:space="preserve">        </w:t>
             </w:r>
             <w:r>
@@ -15876,7 +15898,6 @@
                 <w:sz w:val="18"/>
                 <w:szCs w:val="18"/>
               </w:rPr>
-              <w:lastRenderedPageBreak/>
               <w:t xml:space="preserve">            </w:t>
             </w:r>
             <w:r>
@@ -17505,6 +17526,7 @@
                 <w:sz w:val="18"/>
                 <w:szCs w:val="18"/>
               </w:rPr>
+              <w:lastRenderedPageBreak/>
               <w:t>}</w:t>
             </w:r>
           </w:p>
@@ -20427,6 +20449,7 @@
                 <w:sz w:val="18"/>
                 <w:szCs w:val="18"/>
               </w:rPr>
+              <w:lastRenderedPageBreak/>
               <w:t xml:space="preserve">    </w:t>
             </w:r>
             <w:r>
@@ -20484,7 +20507,6 @@
                 <w:sz w:val="18"/>
                 <w:szCs w:val="18"/>
               </w:rPr>
-              <w:lastRenderedPageBreak/>
               <w:t xml:space="preserve">    </w:t>
             </w:r>
             <w:r>
@@ -22541,6 +22563,7 @@
                 <w:sz w:val="18"/>
                 <w:szCs w:val="18"/>
               </w:rPr>
+              <w:lastRenderedPageBreak/>
               <w:t xml:space="preserve">    </w:t>
             </w:r>
             <w:r>
@@ -22598,7 +22621,6 @@
                 <w:sz w:val="18"/>
                 <w:szCs w:val="18"/>
               </w:rPr>
-              <w:lastRenderedPageBreak/>
               <w:t xml:space="preserve">    </w:t>
             </w:r>
             <w:r>
@@ -24690,7 +24712,6 @@
                 <w:szCs w:val="18"/>
                 <w:lang w:val="de-DE"/>
               </w:rPr>
-              <w:lastRenderedPageBreak/>
               <w:t>timestamp</w:t>
             </w:r>
             <w:proofErr w:type="spellEnd"/>
@@ -24718,18 +24739,7 @@
                 <w:szCs w:val="18"/>
                 <w:lang w:val="de-DE"/>
               </w:rPr>
-              <w:lastRenderedPageBreak/>
-              <w:t>DATE_STAMP_P</w:t>
-            </w:r>
-            <w:r>
-              <w:rPr>
-                <w:rFonts w:ascii="Courier" w:hAnsi="Courier"/>
-                <w:sz w:val="18"/>
-                <w:szCs w:val="18"/>
-                <w:lang w:val="de-DE"/>
-              </w:rPr>
-              <w:lastRenderedPageBreak/>
-              <w:t>ROPERTY</w:t>
+              <w:t>DATE_STAMP_PROPERTY</w:t>
             </w:r>
           </w:p>
         </w:tc>
@@ -24755,7 +24765,6 @@
                 <w:szCs w:val="18"/>
                 <w:lang w:val="de-DE"/>
               </w:rPr>
-              <w:lastRenderedPageBreak/>
               <w:t>Ambiguous</w:t>
             </w:r>
             <w:proofErr w:type="spellEnd"/>
@@ -24964,7 +24973,6 @@
                 <w:sz w:val="18"/>
                 <w:szCs w:val="18"/>
               </w:rPr>
-              <w:lastRenderedPageBreak/>
               <w:t xml:space="preserve">    </w:t>
             </w:r>
             <w:r>
@@ -26825,6 +26833,7 @@
                 <w:szCs w:val="18"/>
                 <w:lang w:val="de-DE"/>
               </w:rPr>
+              <w:lastRenderedPageBreak/>
               <w:t>timestamp</w:t>
             </w:r>
             <w:proofErr w:type="spellEnd"/>
@@ -26851,7 +26860,18 @@
                 <w:szCs w:val="18"/>
                 <w:lang w:val="de-DE"/>
               </w:rPr>
-              <w:t>DATE_STAMP_PROPERTY</w:t>
+              <w:lastRenderedPageBreak/>
+              <w:t>DATE_STAMP_P</w:t>
+            </w:r>
+            <w:r>
+              <w:rPr>
+                <w:rFonts w:ascii="Courier" w:hAnsi="Courier"/>
+                <w:sz w:val="18"/>
+                <w:szCs w:val="18"/>
+                <w:lang w:val="de-DE"/>
+              </w:rPr>
+              <w:lastRenderedPageBreak/>
+              <w:t>ROPERTY</w:t>
             </w:r>
           </w:p>
         </w:tc>
@@ -27084,6 +27104,7 @@
                 <w:sz w:val="18"/>
                 <w:szCs w:val="18"/>
               </w:rPr>
+              <w:lastRenderedPageBreak/>
               <w:t xml:space="preserve">    </w:t>
             </w:r>
             <w:r>
@@ -27198,7 +27219,6 @@
                 <w:sz w:val="18"/>
                 <w:szCs w:val="18"/>
               </w:rPr>
-              <w:lastRenderedPageBreak/>
               <w:t xml:space="preserve">    </w:t>
             </w:r>
             <w:r>
@@ -29313,6 +29333,7 @@
                 <w:sz w:val="18"/>
                 <w:szCs w:val="18"/>
               </w:rPr>
+              <w:lastRenderedPageBreak/>
               <w:t xml:space="preserve">    </w:t>
             </w:r>
             <w:r>
@@ -31532,6 +31553,7 @@
                 <w:sz w:val="18"/>
                 <w:szCs w:val="18"/>
               </w:rPr>
+              <w:lastRenderedPageBreak/>
               <w:t xml:space="preserve">    </w:t>
             </w:r>
             <w:r>
@@ -31646,7 +31668,6 @@
                 <w:sz w:val="18"/>
                 <w:szCs w:val="18"/>
               </w:rPr>
-              <w:lastRenderedPageBreak/>
               <w:t xml:space="preserve">    </w:t>
             </w:r>
             <w:r>
@@ -33789,6 +33810,7 @@
                 <w:sz w:val="18"/>
                 <w:szCs w:val="18"/>
               </w:rPr>
+              <w:lastRenderedPageBreak/>
               <w:t xml:space="preserve">    </w:t>
             </w:r>
             <w:r>
@@ -35929,7 +35951,17 @@
                 <w:szCs w:val="18"/>
                 <w:lang w:val="de-DE"/>
               </w:rPr>
-              <w:t>SET_COMPANY_PROPERTY</w:t>
+              <w:t>SET_COMPANY_</w:t>
+            </w:r>
+            <w:r>
+              <w:rPr>
+                <w:rFonts w:ascii="Courier" w:hAnsi="Courier"/>
+                <w:sz w:val="18"/>
+                <w:szCs w:val="18"/>
+                <w:lang w:val="de-DE"/>
+              </w:rPr>
+              <w:lastRenderedPageBreak/>
+              <w:t>PROPERTY</w:t>
             </w:r>
           </w:p>
         </w:tc>
@@ -36209,6 +36241,7 @@
                 <w:sz w:val="18"/>
                 <w:szCs w:val="18"/>
               </w:rPr>
+              <w:lastRenderedPageBreak/>
               <w:t xml:space="preserve">    </w:t>
             </w:r>
             <w:r>
@@ -36314,7 +36347,6 @@
                 <w:sz w:val="18"/>
                 <w:szCs w:val="18"/>
               </w:rPr>
-              <w:lastRenderedPageBreak/>
               <w:t>}</w:t>
             </w:r>
           </w:p>
@@ -38099,7 +38131,17 @@
                 <w:szCs w:val="18"/>
                 <w:lang w:val="de-DE"/>
               </w:rPr>
-              <w:t>_SUBSCRIPTION</w:t>
+              <w:t>_SUBSCRI</w:t>
+            </w:r>
+            <w:r>
+              <w:rPr>
+                <w:rFonts w:ascii="Courier" w:hAnsi="Courier"/>
+                <w:sz w:val="18"/>
+                <w:szCs w:val="18"/>
+                <w:lang w:val="de-DE"/>
+              </w:rPr>
+              <w:lastRenderedPageBreak/>
+              <w:t>PTION</w:t>
             </w:r>
           </w:p>
         </w:tc>
@@ -38447,6 +38489,7 @@
                 <w:sz w:val="18"/>
                 <w:szCs w:val="18"/>
               </w:rPr>
+              <w:lastRenderedPageBreak/>
               <w:t xml:space="preserve">    </w:t>
             </w:r>
             <w:r>
@@ -38552,7 +38595,6 @@
                 <w:sz w:val="18"/>
                 <w:szCs w:val="18"/>
               </w:rPr>
-              <w:lastRenderedPageBreak/>
               <w:t>}</w:t>
             </w:r>
           </w:p>
@@ -40440,6 +40482,7 @@
                 <w:szCs w:val="18"/>
                 <w:lang w:val="de-DE"/>
               </w:rPr>
+              <w:lastRenderedPageBreak/>
               <w:t xml:space="preserve">Set </w:t>
             </w:r>
             <w:proofErr w:type="spellStart"/>
@@ -40513,17 +40556,7 @@
                 <w:sz w:val="18"/>
                 <w:szCs w:val="18"/>
               </w:rPr>
-              <w:t>SET_SALESFOR</w:t>
-            </w:r>
-            <w:r>
-              <w:rPr>
-                <w:rFonts w:ascii="Menlo" w:hAnsi="Menlo" w:cs="Menlo"/>
-                <w:color w:val="000000"/>
-                <w:sz w:val="18"/>
-                <w:szCs w:val="18"/>
-              </w:rPr>
-              <w:lastRenderedPageBreak/>
-              <w:t>CE_CAMPAIGN_MEMBERSHIP</w:t>
+              <w:t>SET_SALESFORCE_CAMPAIGN_MEMBERSHIP</w:t>
             </w:r>
           </w:p>
         </w:tc>
@@ -40812,7 +40845,6 @@
                 <w:sz w:val="18"/>
                 <w:szCs w:val="18"/>
               </w:rPr>
-              <w:lastRenderedPageBreak/>
               <w:t xml:space="preserve">    </w:t>
             </w:r>
             <w:r>
@@ -41005,7 +41037,6 @@
                 <w:szCs w:val="18"/>
                 <w:lang w:val="de-DE"/>
               </w:rPr>
-              <w:lastRenderedPageBreak/>
               <w:t>(</w:t>
             </w:r>
             <w:proofErr w:type="spellStart"/>
@@ -42176,6 +42207,7 @@
                 <w:sz w:val="18"/>
                 <w:szCs w:val="18"/>
               </w:rPr>
+              <w:lastRenderedPageBreak/>
               <w:t xml:space="preserve">    </w:t>
             </w:r>
             <w:r>
@@ -42347,7 +42379,6 @@
                 <w:sz w:val="18"/>
                 <w:szCs w:val="18"/>
               </w:rPr>
-              <w:lastRenderedPageBreak/>
               <w:t xml:space="preserve">    </w:t>
             </w:r>
             <w:r>

</xml_diff>